<commit_message>
Update 1. Linux terminal (GitBash) commands Barinova.docx
</commit_message>
<xml_diff>
--- a/1. Linux terminal (GitBash) commands Barinova.docx
+++ b/1. Linux terminal (GitBash) commands Barinova.docx
@@ -40,7 +40,14 @@
           <w:rFonts w:ascii="Times New Roman" w:hAnsi="Times New Roman" w:cs="Times New Roman"/>
           <w:lang w:val="en-US"/>
         </w:rPr>
-        <w:t>Linux terminal (</w:t>
+        <w:t>L</w:t>
+      </w:r>
+      <w:r>
+        <w:rPr>
+          <w:rFonts w:ascii="Times New Roman" w:hAnsi="Times New Roman" w:cs="Times New Roman"/>
+          <w:lang w:val="en-US"/>
+        </w:rPr>
+        <w:t>inux terminal (</w:t>
       </w:r>
       <w:proofErr w:type="spellStart"/>
       <w:r>
@@ -56,7 +63,7 @@
           <w:rFonts w:ascii="Times New Roman" w:hAnsi="Times New Roman" w:cs="Times New Roman"/>
           <w:lang w:val="en-US"/>
         </w:rPr>
-        <w:t>) commands</w:t>
+        <w:t>) command</w:t>
       </w:r>
     </w:p>
     <w:p>
@@ -2701,55 +2708,48 @@
             <w:pPr>
               <w:rPr>
                 <w:rFonts w:ascii="Times New Roman" w:hAnsi="Times New Roman" w:cs="Times New Roman"/>
-                <w:lang w:val="en-US"/>
-              </w:rPr>
-            </w:pPr>
-          </w:p>
-          <w:p>
-            <w:pPr>
-              <w:rPr>
-                <w:rFonts w:ascii="Times New Roman" w:hAnsi="Times New Roman" w:cs="Times New Roman"/>
-                <w:lang w:val="en-US"/>
-              </w:rPr>
-            </w:pPr>
-          </w:p>
-          <w:p>
-            <w:pPr>
-              <w:rPr>
-                <w:rFonts w:ascii="Times New Roman" w:hAnsi="Times New Roman" w:cs="Times New Roman"/>
-                <w:lang w:val="en-US"/>
-              </w:rPr>
-            </w:pPr>
-          </w:p>
-          <w:p>
-            <w:pPr>
-              <w:rPr>
-                <w:rFonts w:ascii="Times New Roman" w:hAnsi="Times New Roman" w:cs="Times New Roman"/>
-                <w:lang w:val="en-US"/>
-              </w:rPr>
-            </w:pPr>
-          </w:p>
-          <w:p>
-            <w:pPr>
-              <w:rPr>
-                <w:rFonts w:ascii="Times New Roman" w:hAnsi="Times New Roman" w:cs="Times New Roman"/>
-                <w:lang w:val="en-US"/>
-              </w:rPr>
-            </w:pPr>
-          </w:p>
-          <w:p>
-            <w:pPr>
-              <w:rPr>
-                <w:rFonts w:ascii="Times New Roman" w:hAnsi="Times New Roman" w:cs="Times New Roman"/>
-                <w:lang w:val="en-US"/>
-              </w:rPr>
-            </w:pPr>
-          </w:p>
-          <w:p>
-            <w:pPr>
-              <w:rPr>
-                <w:rFonts w:ascii="Times New Roman" w:hAnsi="Times New Roman" w:cs="Times New Roman"/>
-                <w:lang w:val="en-US"/>
+              </w:rPr>
+            </w:pPr>
+          </w:p>
+          <w:p>
+            <w:pPr>
+              <w:rPr>
+                <w:rFonts w:ascii="Times New Roman" w:hAnsi="Times New Roman" w:cs="Times New Roman"/>
+              </w:rPr>
+            </w:pPr>
+          </w:p>
+          <w:p>
+            <w:pPr>
+              <w:rPr>
+                <w:rFonts w:ascii="Times New Roman" w:hAnsi="Times New Roman" w:cs="Times New Roman"/>
+              </w:rPr>
+            </w:pPr>
+          </w:p>
+          <w:p>
+            <w:pPr>
+              <w:rPr>
+                <w:rFonts w:ascii="Times New Roman" w:hAnsi="Times New Roman" w:cs="Times New Roman"/>
+              </w:rPr>
+            </w:pPr>
+          </w:p>
+          <w:p>
+            <w:pPr>
+              <w:rPr>
+                <w:rFonts w:ascii="Times New Roman" w:hAnsi="Times New Roman" w:cs="Times New Roman"/>
+              </w:rPr>
+            </w:pPr>
+          </w:p>
+          <w:p>
+            <w:pPr>
+              <w:rPr>
+                <w:rFonts w:ascii="Times New Roman" w:hAnsi="Times New Roman" w:cs="Times New Roman"/>
+              </w:rPr>
+            </w:pPr>
+          </w:p>
+          <w:p>
+            <w:pPr>
+              <w:rPr>
+                <w:rFonts w:ascii="Times New Roman" w:hAnsi="Times New Roman" w:cs="Times New Roman"/>
               </w:rPr>
             </w:pPr>
           </w:p>
@@ -3007,6 +3007,7 @@
               <w:adjustRightInd w:val="0"/>
               <w:rPr>
                 <w:rFonts w:ascii="Times New Roman" w:hAnsi="Times New Roman" w:cs="Times New Roman"/>
+                <w:lang w:val="en-US"/>
               </w:rPr>
             </w:pPr>
             <w:proofErr w:type="spellStart"/>
@@ -3077,7 +3078,6 @@
               <w:adjustRightInd w:val="0"/>
               <w:rPr>
                 <w:rFonts w:ascii="Times New Roman" w:hAnsi="Times New Roman" w:cs="Times New Roman"/>
-                <w:lang w:val="en-US"/>
               </w:rPr>
             </w:pPr>
             <w:r>
@@ -3091,7 +3091,6 @@
               <w:rPr>
                 <w:rFonts w:ascii="Times New Roman" w:hAnsi="Times New Roman" w:cs="Times New Roman"/>
                 <w:b/>
-                <w:lang w:val="en-US"/>
               </w:rPr>
               <w:t xml:space="preserve"> </w:t>
             </w:r>
@@ -3106,7 +3105,6 @@
               <w:rPr>
                 <w:rFonts w:ascii="Times New Roman" w:hAnsi="Times New Roman" w:cs="Times New Roman"/>
                 <w:b/>
-                <w:lang w:val="en-US"/>
               </w:rPr>
               <w:t xml:space="preserve"> </w:t>
             </w:r>
@@ -3124,28 +3122,18 @@
               <w:rPr>
                 <w:rFonts w:ascii="Times New Roman" w:hAnsi="Times New Roman" w:cs="Times New Roman"/>
                 <w:b/>
-                <w:lang w:val="en-US"/>
               </w:rPr>
               <w:t>:</w:t>
             </w:r>
             <w:r>
               <w:rPr>
                 <w:rFonts w:ascii="Times New Roman" w:hAnsi="Times New Roman" w:cs="Times New Roman"/>
-                <w:lang w:val="en-US"/>
-              </w:rPr>
-              <w:t xml:space="preserve"> </w:t>
-            </w:r>
-            <w:r>
-              <w:rPr>
-                <w:rFonts w:ascii="Times New Roman" w:hAnsi="Times New Roman" w:cs="Times New Roman"/>
-                <w:lang w:val="en-US"/>
-              </w:rPr>
-              <w:t>.</w:t>
-            </w:r>
-            <w:r>
-              <w:rPr>
-                <w:rFonts w:ascii="Times New Roman" w:hAnsi="Times New Roman" w:cs="Times New Roman"/>
-                <w:lang w:val="en-US"/>
+              </w:rPr>
+              <w:t xml:space="preserve"> .</w:t>
+            </w:r>
+            <w:r>
+              <w:rPr>
+                <w:rFonts w:ascii="Times New Roman" w:hAnsi="Times New Roman" w:cs="Times New Roman"/>
               </w:rPr>
               <w:t>/</w:t>
             </w:r>
@@ -3154,7 +3142,20 @@
                 <w:rFonts w:ascii="Times New Roman" w:hAnsi="Times New Roman" w:cs="Times New Roman"/>
                 <w:lang w:val="en-US"/>
               </w:rPr>
-              <w:t>Untitled-1.sh</w:t>
+              <w:t>Untitled</w:t>
+            </w:r>
+            <w:r>
+              <w:rPr>
+                <w:rFonts w:ascii="Times New Roman" w:hAnsi="Times New Roman" w:cs="Times New Roman"/>
+              </w:rPr>
+              <w:t>-1.</w:t>
+            </w:r>
+            <w:r>
+              <w:rPr>
+                <w:rFonts w:ascii="Times New Roman" w:hAnsi="Times New Roman" w:cs="Times New Roman"/>
+                <w:lang w:val="en-US"/>
+              </w:rPr>
+              <w:t>sh</w:t>
             </w:r>
           </w:p>
           <w:p>
@@ -3167,23 +3168,12 @@
                 <w:b/>
               </w:rPr>
             </w:pPr>
-            <w:proofErr w:type="spellStart"/>
             <w:r>
               <w:rPr>
                 <w:rFonts w:ascii="Times New Roman" w:hAnsi="Times New Roman" w:cs="Times New Roman"/>
                 <w:b/>
-                <w:lang w:val="en-US"/>
-              </w:rPr>
-              <w:t>Увидеть</w:t>
-            </w:r>
-            <w:proofErr w:type="spellEnd"/>
-            <w:r>
-              <w:rPr>
-                <w:rFonts w:ascii="Times New Roman" w:hAnsi="Times New Roman" w:cs="Times New Roman"/>
-                <w:b/>
-                <w:lang w:val="en-US"/>
-              </w:rPr>
-              <w:t>:</w:t>
+              </w:rPr>
+              <w:t>Увидеть:</w:t>
             </w:r>
           </w:p>
           <w:p>
@@ -4098,7 +4088,6 @@
             <w:pPr>
               <w:rPr>
                 <w:rFonts w:ascii="Times New Roman" w:hAnsi="Times New Roman" w:cs="Times New Roman"/>
-                <w:lang w:val="en-US"/>
               </w:rPr>
             </w:pPr>
             <w:r>
@@ -4112,7 +4101,6 @@
               <w:rPr>
                 <w:rFonts w:ascii="Times New Roman" w:hAnsi="Times New Roman" w:cs="Times New Roman"/>
                 <w:b/>
-                <w:lang w:val="en-US"/>
               </w:rPr>
               <w:t xml:space="preserve"> </w:t>
             </w:r>
@@ -4127,7 +4115,6 @@
               <w:rPr>
                 <w:rFonts w:ascii="Times New Roman" w:hAnsi="Times New Roman" w:cs="Times New Roman"/>
                 <w:b/>
-                <w:lang w:val="en-US"/>
               </w:rPr>
               <w:t xml:space="preserve"> </w:t>
             </w:r>
@@ -4145,16 +4132,34 @@
               <w:rPr>
                 <w:rFonts w:ascii="Times New Roman" w:hAnsi="Times New Roman" w:cs="Times New Roman"/>
                 <w:b/>
-                <w:lang w:val="en-US"/>
               </w:rPr>
               <w:t>:</w:t>
             </w:r>
             <w:r>
               <w:rPr>
                 <w:rFonts w:ascii="Times New Roman" w:hAnsi="Times New Roman" w:cs="Times New Roman"/>
-                <w:lang w:val="en-US"/>
-              </w:rPr>
-              <w:t>./Untitled-2.sh</w:t>
+              </w:rPr>
+              <w:t>./</w:t>
+            </w:r>
+            <w:r>
+              <w:rPr>
+                <w:rFonts w:ascii="Times New Roman" w:hAnsi="Times New Roman" w:cs="Times New Roman"/>
+                <w:lang w:val="en-US"/>
+              </w:rPr>
+              <w:t>Untitled</w:t>
+            </w:r>
+            <w:r>
+              <w:rPr>
+                <w:rFonts w:ascii="Times New Roman" w:hAnsi="Times New Roman" w:cs="Times New Roman"/>
+              </w:rPr>
+              <w:t>-2.</w:t>
+            </w:r>
+            <w:r>
+              <w:rPr>
+                <w:rFonts w:ascii="Times New Roman" w:hAnsi="Times New Roman" w:cs="Times New Roman"/>
+                <w:lang w:val="en-US"/>
+              </w:rPr>
+              <w:t>sh</w:t>
             </w:r>
           </w:p>
           <w:p>

</xml_diff>